<commit_message>
comman algorithms update 1
</commit_message>
<xml_diff>
--- a/Algorithm/Algorithm Foundations.docx
+++ b/Algorithm/Algorithm Foundations.docx
@@ -102,6 +102,7 @@
           <w:lang w:eastAsia="en-IN"/>
         </w:rPr>
       </w:pPr>
+      <w:proofErr w:type="spellStart"/>
       <w:r>
         <w:rPr>
           <w:rFonts w:ascii="Times New Roman" w:eastAsia="Times New Roman" w:hAnsi="Times New Roman" w:cs="Times New Roman"/>
@@ -113,7 +114,21 @@
           <w:szCs w:val="32"/>
           <w:lang w:eastAsia="en-IN"/>
         </w:rPr>
-        <w:t>Labeled data</w:t>
+        <w:t>Labeled</w:t>
+      </w:r>
+      <w:proofErr w:type="spellEnd"/>
+      <w:r>
+        <w:rPr>
+          <w:rFonts w:ascii="Times New Roman" w:eastAsia="Times New Roman" w:hAnsi="Times New Roman" w:cs="Times New Roman"/>
+          <w:b/>
+          <w:bCs/>
+          <w:color w:val="292929"/>
+          <w:spacing w:val="-1"/>
+          <w:sz w:val="32"/>
+          <w:szCs w:val="32"/>
+          <w:lang w:eastAsia="en-IN"/>
+        </w:rPr>
+        <w:t xml:space="preserve"> data</w:t>
       </w:r>
       <w:r>
         <w:rPr>
@@ -518,7 +533,55 @@
           <w:szCs w:val="32"/>
           <w:lang w:eastAsia="en-IN"/>
         </w:rPr>
-        <w:t>I like to think of supervised learning with the concept of function approximation, where basically we train an algorithm and in the end of the process we pick the function that best describes the input data, the one that for a given X makes the best estimation of y (X -&gt; y). Most of the time we are not able to figure out the true function that always make the correct predictions and other reason is that the algorithm rely upon an assumption made by humans about how the computer should learn and this assumptions introduce a bias, Bias is topic I’ll explain in another post.</w:t>
+        <w:t xml:space="preserve">I like to think of supervised learning with the concept of function approximation, where basically we train an algorithm and in the end of the </w:t>
+      </w:r>
+      <w:proofErr w:type="gramStart"/>
+      <w:r>
+        <w:rPr>
+          <w:rFonts w:ascii="Times New Roman" w:eastAsia="Times New Roman" w:hAnsi="Times New Roman" w:cs="Times New Roman"/>
+          <w:color w:val="292929"/>
+          <w:spacing w:val="-1"/>
+          <w:sz w:val="32"/>
+          <w:szCs w:val="32"/>
+          <w:lang w:eastAsia="en-IN"/>
+        </w:rPr>
+        <w:t>process</w:t>
+      </w:r>
+      <w:proofErr w:type="gramEnd"/>
+      <w:r>
+        <w:rPr>
+          <w:rFonts w:ascii="Times New Roman" w:eastAsia="Times New Roman" w:hAnsi="Times New Roman" w:cs="Times New Roman"/>
+          <w:color w:val="292929"/>
+          <w:spacing w:val="-1"/>
+          <w:sz w:val="32"/>
+          <w:szCs w:val="32"/>
+          <w:lang w:eastAsia="en-IN"/>
+        </w:rPr>
+        <w:t xml:space="preserve"> we pick the function that best describes the input data, the one that for a given X makes the best estimation of y (X -&gt; y). Most of the time we are not able to figure out the true function that always make the correct predictions and other reason is that the algorithm </w:t>
+      </w:r>
+      <w:proofErr w:type="gramStart"/>
+      <w:r>
+        <w:rPr>
+          <w:rFonts w:ascii="Times New Roman" w:eastAsia="Times New Roman" w:hAnsi="Times New Roman" w:cs="Times New Roman"/>
+          <w:color w:val="292929"/>
+          <w:spacing w:val="-1"/>
+          <w:sz w:val="32"/>
+          <w:szCs w:val="32"/>
+          <w:lang w:eastAsia="en-IN"/>
+        </w:rPr>
+        <w:t>rely</w:t>
+      </w:r>
+      <w:proofErr w:type="gramEnd"/>
+      <w:r>
+        <w:rPr>
+          <w:rFonts w:ascii="Times New Roman" w:eastAsia="Times New Roman" w:hAnsi="Times New Roman" w:cs="Times New Roman"/>
+          <w:color w:val="292929"/>
+          <w:spacing w:val="-1"/>
+          <w:sz w:val="32"/>
+          <w:szCs w:val="32"/>
+          <w:lang w:eastAsia="en-IN"/>
+        </w:rPr>
+        <w:t xml:space="preserve"> upon an assumption made by humans about how the computer should learn and this assumptions introduce a bias, Bias is topic I’ll explain in another post.</w:t>
       </w:r>
     </w:p>
     <w:p>
@@ -548,7 +611,31 @@
           <w:szCs w:val="32"/>
           <w:lang w:eastAsia="en-IN"/>
         </w:rPr>
-        <w:t>Here the human experts acts as the teacher where we feed the computer with training data containing the input/predictors and we show it the correct answers (output) and from the data the computer should be able to learn the patterns.</w:t>
+        <w:t xml:space="preserve">Here the human experts </w:t>
+      </w:r>
+      <w:proofErr w:type="gramStart"/>
+      <w:r>
+        <w:rPr>
+          <w:rFonts w:ascii="Times New Roman" w:eastAsia="Times New Roman" w:hAnsi="Times New Roman" w:cs="Times New Roman"/>
+          <w:color w:val="292929"/>
+          <w:spacing w:val="-1"/>
+          <w:sz w:val="32"/>
+          <w:szCs w:val="32"/>
+          <w:lang w:eastAsia="en-IN"/>
+        </w:rPr>
+        <w:t>acts</w:t>
+      </w:r>
+      <w:proofErr w:type="gramEnd"/>
+      <w:r>
+        <w:rPr>
+          <w:rFonts w:ascii="Times New Roman" w:eastAsia="Times New Roman" w:hAnsi="Times New Roman" w:cs="Times New Roman"/>
+          <w:color w:val="292929"/>
+          <w:spacing w:val="-1"/>
+          <w:sz w:val="32"/>
+          <w:szCs w:val="32"/>
+          <w:lang w:eastAsia="en-IN"/>
+        </w:rPr>
+        <w:t xml:space="preserve"> as the teacher where we feed the computer with training data containing the input/predictors and we show it the correct answers (output) and from the data the computer should be able to learn the patterns.</w:t>
       </w:r>
     </w:p>
     <w:p>
@@ -687,7 +774,31 @@
           <w:szCs w:val="32"/>
           <w:lang w:eastAsia="en-IN"/>
         </w:rPr>
-        <w:t>we have labeled data</w:t>
+        <w:t xml:space="preserve">we have </w:t>
+      </w:r>
+      <w:proofErr w:type="spellStart"/>
+      <w:r>
+        <w:rPr>
+          <w:rFonts w:ascii="Times New Roman" w:eastAsia="Times New Roman" w:hAnsi="Times New Roman" w:cs="Times New Roman"/>
+          <w:color w:val="292929"/>
+          <w:spacing w:val="-1"/>
+          <w:sz w:val="32"/>
+          <w:szCs w:val="32"/>
+          <w:lang w:eastAsia="en-IN"/>
+        </w:rPr>
+        <w:t>labeled</w:t>
+      </w:r>
+      <w:proofErr w:type="spellEnd"/>
+      <w:r>
+        <w:rPr>
+          <w:rFonts w:ascii="Times New Roman" w:eastAsia="Times New Roman" w:hAnsi="Times New Roman" w:cs="Times New Roman"/>
+          <w:color w:val="292929"/>
+          <w:spacing w:val="-1"/>
+          <w:sz w:val="32"/>
+          <w:szCs w:val="32"/>
+          <w:lang w:eastAsia="en-IN"/>
+        </w:rPr>
+        <w:t xml:space="preserve"> data</w:t>
       </w:r>
     </w:p>
     <w:p>
@@ -773,8 +884,21 @@
           <w:szCs w:val="32"/>
           <w:lang w:eastAsia="en-IN"/>
         </w:rPr>
-        <w:t>Nearest Neighbor</w:t>
-      </w:r>
+        <w:t xml:space="preserve">Nearest </w:t>
+      </w:r>
+      <w:proofErr w:type="spellStart"/>
+      <w:r>
+        <w:rPr>
+          <w:rFonts w:ascii="Times New Roman" w:eastAsia="Times New Roman" w:hAnsi="Times New Roman" w:cs="Times New Roman"/>
+          <w:color w:val="292929"/>
+          <w:spacing w:val="-1"/>
+          <w:sz w:val="32"/>
+          <w:szCs w:val="32"/>
+          <w:lang w:eastAsia="en-IN"/>
+        </w:rPr>
+        <w:t>Neighbor</w:t>
+      </w:r>
+      <w:proofErr w:type="spellEnd"/>
     </w:p>
     <w:p>
       <w:pPr>
@@ -979,7 +1103,31 @@
           <w:szCs w:val="32"/>
           <w:lang w:eastAsia="en-IN"/>
         </w:rPr>
-        <w:t>The computer is trained with unlabeled data.</w:t>
+        <w:t xml:space="preserve">The computer is trained with </w:t>
+      </w:r>
+      <w:proofErr w:type="spellStart"/>
+      <w:r>
+        <w:rPr>
+          <w:rFonts w:ascii="Times New Roman" w:eastAsia="Times New Roman" w:hAnsi="Times New Roman" w:cs="Times New Roman"/>
+          <w:color w:val="292929"/>
+          <w:spacing w:val="-1"/>
+          <w:sz w:val="32"/>
+          <w:szCs w:val="32"/>
+          <w:lang w:eastAsia="en-IN"/>
+        </w:rPr>
+        <w:t>unlabeled</w:t>
+      </w:r>
+      <w:proofErr w:type="spellEnd"/>
+      <w:r>
+        <w:rPr>
+          <w:rFonts w:ascii="Times New Roman" w:eastAsia="Times New Roman" w:hAnsi="Times New Roman" w:cs="Times New Roman"/>
+          <w:color w:val="292929"/>
+          <w:spacing w:val="-1"/>
+          <w:sz w:val="32"/>
+          <w:szCs w:val="32"/>
+          <w:lang w:eastAsia="en-IN"/>
+        </w:rPr>
+        <w:t xml:space="preserve"> data.</w:t>
       </w:r>
     </w:p>
     <w:p>
@@ -1009,7 +1157,31 @@
           <w:szCs w:val="32"/>
           <w:lang w:eastAsia="en-IN"/>
         </w:rPr>
-        <w:t>Here there’s no teacher at all, actually the computer might be able to teach you new things after it learns patterns in data, these algorithms a particularly useful in cases where the human expert doesn’t know what to look for in the data.</w:t>
+        <w:t xml:space="preserve">Here there’s no teacher at all, actually the computer might be able to teach you </w:t>
+      </w:r>
+      <w:proofErr w:type="spellStart"/>
+      <w:r>
+        <w:rPr>
+          <w:rFonts w:ascii="Times New Roman" w:eastAsia="Times New Roman" w:hAnsi="Times New Roman" w:cs="Times New Roman"/>
+          <w:color w:val="292929"/>
+          <w:spacing w:val="-1"/>
+          <w:sz w:val="32"/>
+          <w:szCs w:val="32"/>
+          <w:lang w:eastAsia="en-IN"/>
+        </w:rPr>
+        <w:t>new</w:t>
+      </w:r>
+      <w:proofErr w:type="spellEnd"/>
+      <w:r>
+        <w:rPr>
+          <w:rFonts w:ascii="Times New Roman" w:eastAsia="Times New Roman" w:hAnsi="Times New Roman" w:cs="Times New Roman"/>
+          <w:color w:val="292929"/>
+          <w:spacing w:val="-1"/>
+          <w:sz w:val="32"/>
+          <w:szCs w:val="32"/>
+          <w:lang w:eastAsia="en-IN"/>
+        </w:rPr>
+        <w:t xml:space="preserve"> things after it learns patterns in data, these algorithms a particularly useful in cases where the human expert doesn’t know what to look for in the data.</w:t>
       </w:r>
     </w:p>
     <w:p>
@@ -1076,18 +1248,46 @@
           <w:szCs w:val="32"/>
           <w:lang w:eastAsia="en-IN"/>
         </w:rPr>
-        <w:t>descriptive modeling</w:t>
-      </w:r>
-      <w:r>
-        <w:rPr>
-          <w:rFonts w:ascii="Times New Roman" w:eastAsia="Times New Roman" w:hAnsi="Times New Roman" w:cs="Times New Roman"/>
-          <w:color w:val="292929"/>
-          <w:spacing w:val="-1"/>
-          <w:sz w:val="32"/>
-          <w:szCs w:val="32"/>
-          <w:lang w:eastAsia="en-IN"/>
-        </w:rPr>
-        <w:t xml:space="preserve">. </w:t>
+        <w:t xml:space="preserve">descriptive </w:t>
+      </w:r>
+      <w:proofErr w:type="spellStart"/>
+      <w:proofErr w:type="gramStart"/>
+      <w:r>
+        <w:rPr>
+          <w:rFonts w:ascii="Times New Roman" w:eastAsia="Times New Roman" w:hAnsi="Times New Roman" w:cs="Times New Roman"/>
+          <w:i/>
+          <w:iCs/>
+          <w:color w:val="292929"/>
+          <w:spacing w:val="-1"/>
+          <w:sz w:val="32"/>
+          <w:szCs w:val="32"/>
+          <w:lang w:eastAsia="en-IN"/>
+        </w:rPr>
+        <w:t>modeling</w:t>
+      </w:r>
+      <w:proofErr w:type="spellEnd"/>
+      <w:r>
+        <w:rPr>
+          <w:rFonts w:ascii="Times New Roman" w:eastAsia="Times New Roman" w:hAnsi="Times New Roman" w:cs="Times New Roman"/>
+          <w:color w:val="292929"/>
+          <w:spacing w:val="-1"/>
+          <w:sz w:val="32"/>
+          <w:szCs w:val="32"/>
+          <w:lang w:eastAsia="en-IN"/>
+        </w:rPr>
+        <w:t>.</w:t>
+      </w:r>
+      <w:proofErr w:type="gramEnd"/>
+      <w:r>
+        <w:rPr>
+          <w:rFonts w:ascii="Times New Roman" w:eastAsia="Times New Roman" w:hAnsi="Times New Roman" w:cs="Times New Roman"/>
+          <w:color w:val="292929"/>
+          <w:spacing w:val="-1"/>
+          <w:sz w:val="32"/>
+          <w:szCs w:val="32"/>
+          <w:lang w:eastAsia="en-IN"/>
+        </w:rPr>
+        <w:t xml:space="preserve"> </w:t>
       </w:r>
       <w:r>
         <w:rPr>
@@ -1397,7 +1597,31 @@
           <w:szCs w:val="32"/>
           <w:lang w:eastAsia="en-IN"/>
         </w:rPr>
-        <w:t>In the previous two types, either there are no labels for all the observation in the dataset or labels are present for all the observations. Semi-supervised learning falls in between these two. In many practical situations, the cost to label is quite high, since it requires skilled human experts to do that. So, in the absence of labels in the majority of the observations but present in few, semi-supervised algorithms are the best candidates for the model building. These methods exploit the idea that even though the group memberships of the unlabeled data are unknown, this data carries important information about the group parameters.</w:t>
+        <w:t xml:space="preserve">In the previous two types, either there are no labels for all the observation in the dataset or labels are present for all the observations. Semi-supervised learning falls in between these two. In many practical situations, the cost to label is quite high, since it requires skilled human experts to do that. So, in the absence of labels in the majority of the observations but present in few, semi-supervised algorithms are the best candidates for the model building. These methods exploit the idea that even though the group memberships of the </w:t>
+      </w:r>
+      <w:proofErr w:type="spellStart"/>
+      <w:r>
+        <w:rPr>
+          <w:rFonts w:ascii="Times New Roman" w:eastAsia="Times New Roman" w:hAnsi="Times New Roman" w:cs="Times New Roman"/>
+          <w:color w:val="292929"/>
+          <w:spacing w:val="-1"/>
+          <w:sz w:val="32"/>
+          <w:szCs w:val="32"/>
+          <w:lang w:eastAsia="en-IN"/>
+        </w:rPr>
+        <w:t>unlabeled</w:t>
+      </w:r>
+      <w:proofErr w:type="spellEnd"/>
+      <w:r>
+        <w:rPr>
+          <w:rFonts w:ascii="Times New Roman" w:eastAsia="Times New Roman" w:hAnsi="Times New Roman" w:cs="Times New Roman"/>
+          <w:color w:val="292929"/>
+          <w:spacing w:val="-1"/>
+          <w:sz w:val="32"/>
+          <w:szCs w:val="32"/>
+          <w:lang w:eastAsia="en-IN"/>
+        </w:rPr>
+        <w:t xml:space="preserve"> data are unknown, this data carries important information about the group parameters.</w:t>
       </w:r>
     </w:p>
     <w:p>
@@ -1535,7 +1759,55 @@
           <w:szCs w:val="32"/>
           <w:lang w:eastAsia="en-IN"/>
         </w:rPr>
-        <w:t>. It allows machines and software agents to automatically determine the ideal behavior within a specific context, in order to maximize its performance. Simple reward feedback is required for the agent to learn its behavior; this is known as the reinforcement signal.</w:t>
+        <w:t xml:space="preserve">. It allows machines and software agents to automatically determine the ideal </w:t>
+      </w:r>
+      <w:proofErr w:type="spellStart"/>
+      <w:r>
+        <w:rPr>
+          <w:rFonts w:ascii="Times New Roman" w:eastAsia="Times New Roman" w:hAnsi="Times New Roman" w:cs="Times New Roman"/>
+          <w:color w:val="292929"/>
+          <w:spacing w:val="-1"/>
+          <w:sz w:val="32"/>
+          <w:szCs w:val="32"/>
+          <w:lang w:eastAsia="en-IN"/>
+        </w:rPr>
+        <w:t>behavior</w:t>
+      </w:r>
+      <w:proofErr w:type="spellEnd"/>
+      <w:r>
+        <w:rPr>
+          <w:rFonts w:ascii="Times New Roman" w:eastAsia="Times New Roman" w:hAnsi="Times New Roman" w:cs="Times New Roman"/>
+          <w:color w:val="292929"/>
+          <w:spacing w:val="-1"/>
+          <w:sz w:val="32"/>
+          <w:szCs w:val="32"/>
+          <w:lang w:eastAsia="en-IN"/>
+        </w:rPr>
+        <w:t xml:space="preserve"> within a specific context, in order to maximize its performance. Simple reward feedback is required for the agent to learn its </w:t>
+      </w:r>
+      <w:proofErr w:type="spellStart"/>
+      <w:r>
+        <w:rPr>
+          <w:rFonts w:ascii="Times New Roman" w:eastAsia="Times New Roman" w:hAnsi="Times New Roman" w:cs="Times New Roman"/>
+          <w:color w:val="292929"/>
+          <w:spacing w:val="-1"/>
+          <w:sz w:val="32"/>
+          <w:szCs w:val="32"/>
+          <w:lang w:eastAsia="en-IN"/>
+        </w:rPr>
+        <w:t>behavior</w:t>
+      </w:r>
+      <w:proofErr w:type="spellEnd"/>
+      <w:r>
+        <w:rPr>
+          <w:rFonts w:ascii="Times New Roman" w:eastAsia="Times New Roman" w:hAnsi="Times New Roman" w:cs="Times New Roman"/>
+          <w:color w:val="292929"/>
+          <w:spacing w:val="-1"/>
+          <w:sz w:val="32"/>
+          <w:szCs w:val="32"/>
+          <w:lang w:eastAsia="en-IN"/>
+        </w:rPr>
+        <w:t>; this is known as the reinforcement signal.</w:t>
       </w:r>
     </w:p>
     <w:p>
@@ -2324,8 +2596,19 @@
           <w:szCs w:val="32"/>
           <w:lang w:eastAsia="en-IN"/>
         </w:rPr>
-        <w:t>k-Nearest Neighbors</w:t>
-      </w:r>
+        <w:t xml:space="preserve">k-Nearest </w:t>
+      </w:r>
+      <w:proofErr w:type="spellStart"/>
+      <w:r>
+        <w:rPr>
+          <w:rFonts w:ascii="Times New Roman" w:hAnsi="Times New Roman" w:cs="Times New Roman"/>
+          <w:sz w:val="32"/>
+          <w:szCs w:val="32"/>
+          <w:lang w:eastAsia="en-IN"/>
+        </w:rPr>
+        <w:t>Neighbors</w:t>
+      </w:r>
+      <w:proofErr w:type="spellEnd"/>
     </w:p>
     <w:p>
       <w:pPr>
@@ -2438,6 +2721,454 @@
           <w:lang w:eastAsia="en-IN"/>
         </w:rPr>
         <w:t>Boosting and AdaBoost</w:t>
+      </w:r>
+    </w:p>
+    <w:p>
+      <w:pPr>
+        <w:rPr>
+          <w:rFonts w:ascii="Times New Roman" w:hAnsi="Times New Roman" w:cs="Times New Roman"/>
+          <w:sz w:val="32"/>
+          <w:szCs w:val="32"/>
+        </w:rPr>
+      </w:pPr>
+    </w:p>
+    <w:p>
+      <w:pPr>
+        <w:rPr>
+          <w:rFonts w:ascii="Times New Roman" w:hAnsi="Times New Roman" w:cs="Times New Roman"/>
+          <w:sz w:val="32"/>
+          <w:szCs w:val="32"/>
+        </w:rPr>
+      </w:pPr>
+    </w:p>
+    <w:p>
+      <w:pPr>
+        <w:rPr>
+          <w:rFonts w:ascii="Times New Roman" w:hAnsi="Times New Roman" w:cs="Times New Roman"/>
+          <w:sz w:val="32"/>
+          <w:szCs w:val="32"/>
+        </w:rPr>
+      </w:pPr>
+    </w:p>
+    <w:p>
+      <w:pPr>
+        <w:rPr>
+          <w:rFonts w:ascii="Times New Roman" w:hAnsi="Times New Roman" w:cs="Times New Roman"/>
+          <w:sz w:val="32"/>
+          <w:szCs w:val="32"/>
+        </w:rPr>
+      </w:pPr>
+    </w:p>
+    <w:p>
+      <w:pPr>
+        <w:rPr>
+          <w:rFonts w:ascii="Times New Roman" w:hAnsi="Times New Roman" w:cs="Times New Roman"/>
+          <w:sz w:val="32"/>
+          <w:szCs w:val="32"/>
+        </w:rPr>
+      </w:pPr>
+    </w:p>
+    <w:p>
+      <w:pPr>
+        <w:pStyle w:val="ListParagraph"/>
+        <w:numPr>
+          <w:ilvl w:val="0"/>
+          <w:numId w:val="15"/>
+        </w:numPr>
+        <w:jc w:val="both"/>
+      </w:pPr>
+      <w:r>
+        <w:t>Searching Algorithms</w:t>
+      </w:r>
+    </w:p>
+    <w:p>
+      <w:pPr>
+        <w:pStyle w:val="ListParagraph"/>
+        <w:numPr>
+          <w:ilvl w:val="0"/>
+          <w:numId w:val="16"/>
+        </w:numPr>
+        <w:jc w:val="both"/>
+      </w:pPr>
+      <w:r>
+        <w:t>Linear Search</w:t>
+      </w:r>
+    </w:p>
+    <w:p>
+      <w:pPr>
+        <w:pStyle w:val="ListParagraph"/>
+        <w:numPr>
+          <w:ilvl w:val="0"/>
+          <w:numId w:val="16"/>
+        </w:numPr>
+        <w:jc w:val="both"/>
+      </w:pPr>
+      <w:r>
+        <w:t>Binary Search</w:t>
+      </w:r>
+    </w:p>
+    <w:p>
+      <w:pPr>
+        <w:pStyle w:val="ListParagraph"/>
+        <w:numPr>
+          <w:ilvl w:val="0"/>
+          <w:numId w:val="16"/>
+        </w:numPr>
+        <w:jc w:val="both"/>
+      </w:pPr>
+      <w:r>
+        <w:t>Depth First Search</w:t>
+      </w:r>
+    </w:p>
+    <w:p>
+      <w:pPr>
+        <w:pStyle w:val="ListParagraph"/>
+        <w:numPr>
+          <w:ilvl w:val="0"/>
+          <w:numId w:val="16"/>
+        </w:numPr>
+        <w:jc w:val="both"/>
+      </w:pPr>
+      <w:r>
+        <w:t>Breadth First Search</w:t>
+      </w:r>
+    </w:p>
+    <w:p>
+      <w:pPr>
+        <w:pStyle w:val="ListParagraph"/>
+        <w:numPr>
+          <w:ilvl w:val="0"/>
+          <w:numId w:val="16"/>
+        </w:numPr>
+        <w:jc w:val="both"/>
+      </w:pPr>
+      <w:r>
+        <w:t>Jump Search</w:t>
+      </w:r>
+    </w:p>
+    <w:p>
+      <w:pPr>
+        <w:pStyle w:val="ListParagraph"/>
+        <w:numPr>
+          <w:ilvl w:val="0"/>
+          <w:numId w:val="15"/>
+        </w:numPr>
+        <w:jc w:val="both"/>
+      </w:pPr>
+      <w:r>
+        <w:t>Sorting Algorithms</w:t>
+      </w:r>
+    </w:p>
+    <w:p>
+      <w:pPr>
+        <w:pStyle w:val="ListParagraph"/>
+        <w:numPr>
+          <w:ilvl w:val="0"/>
+          <w:numId w:val="17"/>
+        </w:numPr>
+        <w:jc w:val="both"/>
+      </w:pPr>
+      <w:r>
+        <w:t>Bubble Sort</w:t>
+      </w:r>
+    </w:p>
+    <w:p>
+      <w:pPr>
+        <w:pStyle w:val="ListParagraph"/>
+        <w:numPr>
+          <w:ilvl w:val="0"/>
+          <w:numId w:val="17"/>
+        </w:numPr>
+        <w:jc w:val="both"/>
+      </w:pPr>
+      <w:r>
+        <w:t>Merge Sort</w:t>
+      </w:r>
+    </w:p>
+    <w:p>
+      <w:pPr>
+        <w:pStyle w:val="ListParagraph"/>
+        <w:numPr>
+          <w:ilvl w:val="0"/>
+          <w:numId w:val="17"/>
+        </w:numPr>
+        <w:jc w:val="both"/>
+      </w:pPr>
+      <w:r>
+        <w:t>Selection Sort</w:t>
+      </w:r>
+    </w:p>
+    <w:p>
+      <w:pPr>
+        <w:pStyle w:val="ListParagraph"/>
+        <w:numPr>
+          <w:ilvl w:val="0"/>
+          <w:numId w:val="17"/>
+        </w:numPr>
+        <w:jc w:val="both"/>
+      </w:pPr>
+      <w:r>
+        <w:t>Heap Sort</w:t>
+      </w:r>
+    </w:p>
+    <w:p>
+      <w:pPr>
+        <w:pStyle w:val="ListParagraph"/>
+        <w:numPr>
+          <w:ilvl w:val="0"/>
+          <w:numId w:val="17"/>
+        </w:numPr>
+        <w:jc w:val="both"/>
+      </w:pPr>
+      <w:r>
+        <w:t>Insertion Sort</w:t>
+      </w:r>
+    </w:p>
+    <w:p>
+      <w:pPr>
+        <w:pStyle w:val="ListParagraph"/>
+        <w:numPr>
+          <w:ilvl w:val="0"/>
+          <w:numId w:val="17"/>
+        </w:numPr>
+        <w:jc w:val="both"/>
+      </w:pPr>
+      <w:r>
+        <w:t>Radix Sort</w:t>
+      </w:r>
+    </w:p>
+    <w:p>
+      <w:pPr>
+        <w:pStyle w:val="ListParagraph"/>
+        <w:numPr>
+          <w:ilvl w:val="0"/>
+          <w:numId w:val="17"/>
+        </w:numPr>
+        <w:jc w:val="both"/>
+      </w:pPr>
+      <w:r>
+        <w:t>Quick Sort</w:t>
+      </w:r>
+    </w:p>
+    <w:p>
+      <w:pPr>
+        <w:pStyle w:val="ListParagraph"/>
+        <w:numPr>
+          <w:ilvl w:val="0"/>
+          <w:numId w:val="17"/>
+        </w:numPr>
+        <w:jc w:val="both"/>
+      </w:pPr>
+      <w:r>
+        <w:t>Tim Sort</w:t>
+      </w:r>
+    </w:p>
+    <w:p>
+      <w:pPr>
+        <w:pStyle w:val="ListParagraph"/>
+        <w:numPr>
+          <w:ilvl w:val="0"/>
+          <w:numId w:val="15"/>
+        </w:numPr>
+        <w:jc w:val="both"/>
+      </w:pPr>
+      <w:r>
+        <w:t>Greedy Algorithms</w:t>
+      </w:r>
+    </w:p>
+    <w:p>
+      <w:pPr>
+        <w:pStyle w:val="ListParagraph"/>
+        <w:numPr>
+          <w:ilvl w:val="0"/>
+          <w:numId w:val="18"/>
+        </w:numPr>
+        <w:jc w:val="both"/>
+      </w:pPr>
+      <w:r>
+        <w:t>Huffman Coding</w:t>
+      </w:r>
+    </w:p>
+    <w:p>
+      <w:pPr>
+        <w:pStyle w:val="ListParagraph"/>
+        <w:numPr>
+          <w:ilvl w:val="0"/>
+          <w:numId w:val="18"/>
+        </w:numPr>
+        <w:jc w:val="both"/>
+      </w:pPr>
+      <w:r>
+        <w:t>Fractional Knapsack Problem</w:t>
+      </w:r>
+    </w:p>
+    <w:p>
+      <w:pPr>
+        <w:pStyle w:val="ListParagraph"/>
+        <w:numPr>
+          <w:ilvl w:val="0"/>
+          <w:numId w:val="18"/>
+        </w:numPr>
+        <w:jc w:val="both"/>
+      </w:pPr>
+      <w:r>
+        <w:t>Activity Selection</w:t>
+      </w:r>
+    </w:p>
+    <w:p>
+      <w:pPr>
+        <w:pStyle w:val="ListParagraph"/>
+        <w:numPr>
+          <w:ilvl w:val="0"/>
+          <w:numId w:val="18"/>
+        </w:numPr>
+        <w:jc w:val="both"/>
+      </w:pPr>
+      <w:r>
+        <w:t>Job Sequencing Problem</w:t>
+      </w:r>
+    </w:p>
+    <w:p>
+      <w:pPr>
+        <w:pStyle w:val="ListParagraph"/>
+        <w:numPr>
+          <w:ilvl w:val="0"/>
+          <w:numId w:val="15"/>
+        </w:numPr>
+        <w:jc w:val="both"/>
+      </w:pPr>
+      <w:r>
+        <w:t>Dynamic Programming</w:t>
+      </w:r>
+    </w:p>
+    <w:p>
+      <w:pPr>
+        <w:pStyle w:val="ListParagraph"/>
+        <w:numPr>
+          <w:ilvl w:val="0"/>
+          <w:numId w:val="19"/>
+        </w:numPr>
+        <w:jc w:val="both"/>
+      </w:pPr>
+      <w:r>
+        <w:t>Fibonacci Number Series</w:t>
+      </w:r>
+    </w:p>
+    <w:p>
+      <w:pPr>
+        <w:pStyle w:val="ListParagraph"/>
+        <w:numPr>
+          <w:ilvl w:val="0"/>
+          <w:numId w:val="19"/>
+        </w:numPr>
+        <w:jc w:val="both"/>
+      </w:pPr>
+      <w:r>
+        <w:t>Knapsack Problem</w:t>
+      </w:r>
+    </w:p>
+    <w:p>
+      <w:pPr>
+        <w:pStyle w:val="ListParagraph"/>
+        <w:numPr>
+          <w:ilvl w:val="0"/>
+          <w:numId w:val="19"/>
+        </w:numPr>
+        <w:jc w:val="both"/>
+      </w:pPr>
+      <w:r>
+        <w:t>Tower of Hanoi</w:t>
+      </w:r>
+    </w:p>
+    <w:p>
+      <w:pPr>
+        <w:pStyle w:val="ListParagraph"/>
+        <w:numPr>
+          <w:ilvl w:val="0"/>
+          <w:numId w:val="19"/>
+        </w:numPr>
+        <w:jc w:val="both"/>
+      </w:pPr>
+      <w:r>
+        <w:t>Shortest Path by Dijkstra</w:t>
+      </w:r>
+    </w:p>
+    <w:p>
+      <w:pPr>
+        <w:pStyle w:val="ListParagraph"/>
+        <w:numPr>
+          <w:ilvl w:val="0"/>
+          <w:numId w:val="19"/>
+        </w:numPr>
+        <w:jc w:val="both"/>
+      </w:pPr>
+      <w:r>
+        <w:t>Matrix Chain Multiplication</w:t>
+      </w:r>
+    </w:p>
+    <w:p>
+      <w:pPr>
+        <w:pStyle w:val="ListParagraph"/>
+        <w:numPr>
+          <w:ilvl w:val="0"/>
+          <w:numId w:val="15"/>
+        </w:numPr>
+        <w:jc w:val="both"/>
+      </w:pPr>
+      <w:r>
+        <w:t>Recursive Programming</w:t>
+      </w:r>
+    </w:p>
+    <w:p>
+      <w:pPr>
+        <w:pStyle w:val="ListParagraph"/>
+        <w:numPr>
+          <w:ilvl w:val="0"/>
+          <w:numId w:val="20"/>
+        </w:numPr>
+        <w:jc w:val="both"/>
+      </w:pPr>
+      <w:r>
+        <w:t xml:space="preserve">Factorial </w:t>
+      </w:r>
+    </w:p>
+    <w:p>
+      <w:pPr>
+        <w:pStyle w:val="ListParagraph"/>
+        <w:numPr>
+          <w:ilvl w:val="0"/>
+          <w:numId w:val="20"/>
+        </w:numPr>
+        <w:jc w:val="both"/>
+      </w:pPr>
+      <w:r>
+        <w:t xml:space="preserve">Exponential </w:t>
+      </w:r>
+    </w:p>
+    <w:p>
+      <w:pPr>
+        <w:pStyle w:val="ListParagraph"/>
+        <w:numPr>
+          <w:ilvl w:val="0"/>
+          <w:numId w:val="20"/>
+        </w:numPr>
+        <w:jc w:val="both"/>
+      </w:pPr>
+      <w:r>
+        <w:t>Tower of Hanoi</w:t>
+      </w:r>
+    </w:p>
+    <w:p>
+      <w:pPr>
+        <w:pStyle w:val="ListParagraph"/>
+        <w:numPr>
+          <w:ilvl w:val="0"/>
+          <w:numId w:val="20"/>
+        </w:numPr>
+        <w:jc w:val="both"/>
+      </w:pPr>
+      <w:r>
+        <w:t>Tree Traversal</w:t>
       </w:r>
     </w:p>
     <w:p>
@@ -2915,6 +3646,119 @@
     </w:lvl>
   </w:abstractNum>
   <w:abstractNum w:abstractNumId="3" w15:restartNumberingAfterBreak="0">
+    <w:nsid w:val="24B158F4"/>
+    <w:multiLevelType w:val="hybridMultilevel"/>
+    <w:tmpl w:val="C3844622"/>
+    <w:lvl w:ilvl="0" w:tplc="40090001">
+      <w:start w:val="1"/>
+      <w:numFmt w:val="bullet"/>
+      <w:lvlText w:val=""/>
+      <w:lvlJc w:val="left"/>
+      <w:pPr>
+        <w:ind w:left="1440" w:hanging="360"/>
+      </w:pPr>
+      <w:rPr>
+        <w:rFonts w:ascii="Symbol" w:hAnsi="Symbol" w:hint="default"/>
+      </w:rPr>
+    </w:lvl>
+    <w:lvl w:ilvl="1" w:tplc="40090003">
+      <w:start w:val="1"/>
+      <w:numFmt w:val="bullet"/>
+      <w:lvlText w:val="o"/>
+      <w:lvlJc w:val="left"/>
+      <w:pPr>
+        <w:ind w:left="2160" w:hanging="360"/>
+      </w:pPr>
+      <w:rPr>
+        <w:rFonts w:ascii="Courier New" w:hAnsi="Courier New" w:cs="Courier New" w:hint="default"/>
+      </w:rPr>
+    </w:lvl>
+    <w:lvl w:ilvl="2" w:tplc="40090005">
+      <w:start w:val="1"/>
+      <w:numFmt w:val="bullet"/>
+      <w:lvlText w:val=""/>
+      <w:lvlJc w:val="left"/>
+      <w:pPr>
+        <w:ind w:left="2880" w:hanging="360"/>
+      </w:pPr>
+      <w:rPr>
+        <w:rFonts w:ascii="Wingdings" w:hAnsi="Wingdings" w:hint="default"/>
+      </w:rPr>
+    </w:lvl>
+    <w:lvl w:ilvl="3" w:tplc="40090001">
+      <w:start w:val="1"/>
+      <w:numFmt w:val="bullet"/>
+      <w:lvlText w:val=""/>
+      <w:lvlJc w:val="left"/>
+      <w:pPr>
+        <w:ind w:left="3600" w:hanging="360"/>
+      </w:pPr>
+      <w:rPr>
+        <w:rFonts w:ascii="Symbol" w:hAnsi="Symbol" w:hint="default"/>
+      </w:rPr>
+    </w:lvl>
+    <w:lvl w:ilvl="4" w:tplc="40090003">
+      <w:start w:val="1"/>
+      <w:numFmt w:val="bullet"/>
+      <w:lvlText w:val="o"/>
+      <w:lvlJc w:val="left"/>
+      <w:pPr>
+        <w:ind w:left="4320" w:hanging="360"/>
+      </w:pPr>
+      <w:rPr>
+        <w:rFonts w:ascii="Courier New" w:hAnsi="Courier New" w:cs="Courier New" w:hint="default"/>
+      </w:rPr>
+    </w:lvl>
+    <w:lvl w:ilvl="5" w:tplc="40090005">
+      <w:start w:val="1"/>
+      <w:numFmt w:val="bullet"/>
+      <w:lvlText w:val=""/>
+      <w:lvlJc w:val="left"/>
+      <w:pPr>
+        <w:ind w:left="5040" w:hanging="360"/>
+      </w:pPr>
+      <w:rPr>
+        <w:rFonts w:ascii="Wingdings" w:hAnsi="Wingdings" w:hint="default"/>
+      </w:rPr>
+    </w:lvl>
+    <w:lvl w:ilvl="6" w:tplc="40090001">
+      <w:start w:val="1"/>
+      <w:numFmt w:val="bullet"/>
+      <w:lvlText w:val=""/>
+      <w:lvlJc w:val="left"/>
+      <w:pPr>
+        <w:ind w:left="5760" w:hanging="360"/>
+      </w:pPr>
+      <w:rPr>
+        <w:rFonts w:ascii="Symbol" w:hAnsi="Symbol" w:hint="default"/>
+      </w:rPr>
+    </w:lvl>
+    <w:lvl w:ilvl="7" w:tplc="40090003">
+      <w:start w:val="1"/>
+      <w:numFmt w:val="bullet"/>
+      <w:lvlText w:val="o"/>
+      <w:lvlJc w:val="left"/>
+      <w:pPr>
+        <w:ind w:left="6480" w:hanging="360"/>
+      </w:pPr>
+      <w:rPr>
+        <w:rFonts w:ascii="Courier New" w:hAnsi="Courier New" w:cs="Courier New" w:hint="default"/>
+      </w:rPr>
+    </w:lvl>
+    <w:lvl w:ilvl="8" w:tplc="40090005">
+      <w:start w:val="1"/>
+      <w:numFmt w:val="bullet"/>
+      <w:lvlText w:val=""/>
+      <w:lvlJc w:val="left"/>
+      <w:pPr>
+        <w:ind w:left="7200" w:hanging="360"/>
+      </w:pPr>
+      <w:rPr>
+        <w:rFonts w:ascii="Wingdings" w:hAnsi="Wingdings" w:hint="default"/>
+      </w:rPr>
+    </w:lvl>
+  </w:abstractNum>
+  <w:abstractNum w:abstractNumId="4" w15:restartNumberingAfterBreak="0">
     <w:nsid w:val="282E3518"/>
     <w:multiLevelType w:val="multilevel"/>
     <w:tmpl w:val="110C7FE4"/>
@@ -3027,7 +3871,120 @@
       </w:pPr>
     </w:lvl>
   </w:abstractNum>
-  <w:abstractNum w:abstractNumId="4" w15:restartNumberingAfterBreak="0">
+  <w:abstractNum w:abstractNumId="5" w15:restartNumberingAfterBreak="0">
+    <w:nsid w:val="2C5E58A6"/>
+    <w:multiLevelType w:val="hybridMultilevel"/>
+    <w:tmpl w:val="61628AD4"/>
+    <w:lvl w:ilvl="0" w:tplc="40090001">
+      <w:start w:val="1"/>
+      <w:numFmt w:val="bullet"/>
+      <w:lvlText w:val=""/>
+      <w:lvlJc w:val="left"/>
+      <w:pPr>
+        <w:ind w:left="1440" w:hanging="360"/>
+      </w:pPr>
+      <w:rPr>
+        <w:rFonts w:ascii="Symbol" w:hAnsi="Symbol" w:hint="default"/>
+      </w:rPr>
+    </w:lvl>
+    <w:lvl w:ilvl="1" w:tplc="40090003">
+      <w:start w:val="1"/>
+      <w:numFmt w:val="bullet"/>
+      <w:lvlText w:val="o"/>
+      <w:lvlJc w:val="left"/>
+      <w:pPr>
+        <w:ind w:left="2160" w:hanging="360"/>
+      </w:pPr>
+      <w:rPr>
+        <w:rFonts w:ascii="Courier New" w:hAnsi="Courier New" w:cs="Courier New" w:hint="default"/>
+      </w:rPr>
+    </w:lvl>
+    <w:lvl w:ilvl="2" w:tplc="40090005">
+      <w:start w:val="1"/>
+      <w:numFmt w:val="bullet"/>
+      <w:lvlText w:val=""/>
+      <w:lvlJc w:val="left"/>
+      <w:pPr>
+        <w:ind w:left="2880" w:hanging="360"/>
+      </w:pPr>
+      <w:rPr>
+        <w:rFonts w:ascii="Wingdings" w:hAnsi="Wingdings" w:hint="default"/>
+      </w:rPr>
+    </w:lvl>
+    <w:lvl w:ilvl="3" w:tplc="40090001">
+      <w:start w:val="1"/>
+      <w:numFmt w:val="bullet"/>
+      <w:lvlText w:val=""/>
+      <w:lvlJc w:val="left"/>
+      <w:pPr>
+        <w:ind w:left="3600" w:hanging="360"/>
+      </w:pPr>
+      <w:rPr>
+        <w:rFonts w:ascii="Symbol" w:hAnsi="Symbol" w:hint="default"/>
+      </w:rPr>
+    </w:lvl>
+    <w:lvl w:ilvl="4" w:tplc="40090003">
+      <w:start w:val="1"/>
+      <w:numFmt w:val="bullet"/>
+      <w:lvlText w:val="o"/>
+      <w:lvlJc w:val="left"/>
+      <w:pPr>
+        <w:ind w:left="4320" w:hanging="360"/>
+      </w:pPr>
+      <w:rPr>
+        <w:rFonts w:ascii="Courier New" w:hAnsi="Courier New" w:cs="Courier New" w:hint="default"/>
+      </w:rPr>
+    </w:lvl>
+    <w:lvl w:ilvl="5" w:tplc="40090005">
+      <w:start w:val="1"/>
+      <w:numFmt w:val="bullet"/>
+      <w:lvlText w:val=""/>
+      <w:lvlJc w:val="left"/>
+      <w:pPr>
+        <w:ind w:left="5040" w:hanging="360"/>
+      </w:pPr>
+      <w:rPr>
+        <w:rFonts w:ascii="Wingdings" w:hAnsi="Wingdings" w:hint="default"/>
+      </w:rPr>
+    </w:lvl>
+    <w:lvl w:ilvl="6" w:tplc="40090001">
+      <w:start w:val="1"/>
+      <w:numFmt w:val="bullet"/>
+      <w:lvlText w:val=""/>
+      <w:lvlJc w:val="left"/>
+      <w:pPr>
+        <w:ind w:left="5760" w:hanging="360"/>
+      </w:pPr>
+      <w:rPr>
+        <w:rFonts w:ascii="Symbol" w:hAnsi="Symbol" w:hint="default"/>
+      </w:rPr>
+    </w:lvl>
+    <w:lvl w:ilvl="7" w:tplc="40090003">
+      <w:start w:val="1"/>
+      <w:numFmt w:val="bullet"/>
+      <w:lvlText w:val="o"/>
+      <w:lvlJc w:val="left"/>
+      <w:pPr>
+        <w:ind w:left="6480" w:hanging="360"/>
+      </w:pPr>
+      <w:rPr>
+        <w:rFonts w:ascii="Courier New" w:hAnsi="Courier New" w:cs="Courier New" w:hint="default"/>
+      </w:rPr>
+    </w:lvl>
+    <w:lvl w:ilvl="8" w:tplc="40090005">
+      <w:start w:val="1"/>
+      <w:numFmt w:val="bullet"/>
+      <w:lvlText w:val=""/>
+      <w:lvlJc w:val="left"/>
+      <w:pPr>
+        <w:ind w:left="7200" w:hanging="360"/>
+      </w:pPr>
+      <w:rPr>
+        <w:rFonts w:ascii="Wingdings" w:hAnsi="Wingdings" w:hint="default"/>
+      </w:rPr>
+    </w:lvl>
+  </w:abstractNum>
+  <w:abstractNum w:abstractNumId="6" w15:restartNumberingAfterBreak="0">
     <w:nsid w:val="2D334A06"/>
     <w:multiLevelType w:val="multilevel"/>
     <w:tmpl w:val="237CA83C"/>
@@ -3176,7 +4133,7 @@
       </w:rPr>
     </w:lvl>
   </w:abstractNum>
-  <w:abstractNum w:abstractNumId="5" w15:restartNumberingAfterBreak="0">
+  <w:abstractNum w:abstractNumId="7" w15:restartNumberingAfterBreak="0">
     <w:nsid w:val="323A1FF3"/>
     <w:multiLevelType w:val="multilevel"/>
     <w:tmpl w:val="D90C5FBE"/>
@@ -3325,7 +4282,7 @@
       </w:rPr>
     </w:lvl>
   </w:abstractNum>
-  <w:abstractNum w:abstractNumId="6" w15:restartNumberingAfterBreak="0">
+  <w:abstractNum w:abstractNumId="8" w15:restartNumberingAfterBreak="0">
     <w:nsid w:val="326A4C49"/>
     <w:multiLevelType w:val="multilevel"/>
     <w:tmpl w:val="A782916A"/>
@@ -3474,7 +4431,120 @@
       </w:rPr>
     </w:lvl>
   </w:abstractNum>
-  <w:abstractNum w:abstractNumId="7" w15:restartNumberingAfterBreak="0">
+  <w:abstractNum w:abstractNumId="9" w15:restartNumberingAfterBreak="0">
+    <w:nsid w:val="45366970"/>
+    <w:multiLevelType w:val="hybridMultilevel"/>
+    <w:tmpl w:val="8C9E2E46"/>
+    <w:lvl w:ilvl="0" w:tplc="40090001">
+      <w:start w:val="1"/>
+      <w:numFmt w:val="bullet"/>
+      <w:lvlText w:val=""/>
+      <w:lvlJc w:val="left"/>
+      <w:pPr>
+        <w:ind w:left="1440" w:hanging="360"/>
+      </w:pPr>
+      <w:rPr>
+        <w:rFonts w:ascii="Symbol" w:hAnsi="Symbol" w:hint="default"/>
+      </w:rPr>
+    </w:lvl>
+    <w:lvl w:ilvl="1" w:tplc="40090003">
+      <w:start w:val="1"/>
+      <w:numFmt w:val="bullet"/>
+      <w:lvlText w:val="o"/>
+      <w:lvlJc w:val="left"/>
+      <w:pPr>
+        <w:ind w:left="2160" w:hanging="360"/>
+      </w:pPr>
+      <w:rPr>
+        <w:rFonts w:ascii="Courier New" w:hAnsi="Courier New" w:cs="Courier New" w:hint="default"/>
+      </w:rPr>
+    </w:lvl>
+    <w:lvl w:ilvl="2" w:tplc="40090005">
+      <w:start w:val="1"/>
+      <w:numFmt w:val="bullet"/>
+      <w:lvlText w:val=""/>
+      <w:lvlJc w:val="left"/>
+      <w:pPr>
+        <w:ind w:left="2880" w:hanging="360"/>
+      </w:pPr>
+      <w:rPr>
+        <w:rFonts w:ascii="Wingdings" w:hAnsi="Wingdings" w:hint="default"/>
+      </w:rPr>
+    </w:lvl>
+    <w:lvl w:ilvl="3" w:tplc="40090001">
+      <w:start w:val="1"/>
+      <w:numFmt w:val="bullet"/>
+      <w:lvlText w:val=""/>
+      <w:lvlJc w:val="left"/>
+      <w:pPr>
+        <w:ind w:left="3600" w:hanging="360"/>
+      </w:pPr>
+      <w:rPr>
+        <w:rFonts w:ascii="Symbol" w:hAnsi="Symbol" w:hint="default"/>
+      </w:rPr>
+    </w:lvl>
+    <w:lvl w:ilvl="4" w:tplc="40090003">
+      <w:start w:val="1"/>
+      <w:numFmt w:val="bullet"/>
+      <w:lvlText w:val="o"/>
+      <w:lvlJc w:val="left"/>
+      <w:pPr>
+        <w:ind w:left="4320" w:hanging="360"/>
+      </w:pPr>
+      <w:rPr>
+        <w:rFonts w:ascii="Courier New" w:hAnsi="Courier New" w:cs="Courier New" w:hint="default"/>
+      </w:rPr>
+    </w:lvl>
+    <w:lvl w:ilvl="5" w:tplc="40090005">
+      <w:start w:val="1"/>
+      <w:numFmt w:val="bullet"/>
+      <w:lvlText w:val=""/>
+      <w:lvlJc w:val="left"/>
+      <w:pPr>
+        <w:ind w:left="5040" w:hanging="360"/>
+      </w:pPr>
+      <w:rPr>
+        <w:rFonts w:ascii="Wingdings" w:hAnsi="Wingdings" w:hint="default"/>
+      </w:rPr>
+    </w:lvl>
+    <w:lvl w:ilvl="6" w:tplc="40090001">
+      <w:start w:val="1"/>
+      <w:numFmt w:val="bullet"/>
+      <w:lvlText w:val=""/>
+      <w:lvlJc w:val="left"/>
+      <w:pPr>
+        <w:ind w:left="5760" w:hanging="360"/>
+      </w:pPr>
+      <w:rPr>
+        <w:rFonts w:ascii="Symbol" w:hAnsi="Symbol" w:hint="default"/>
+      </w:rPr>
+    </w:lvl>
+    <w:lvl w:ilvl="7" w:tplc="40090003">
+      <w:start w:val="1"/>
+      <w:numFmt w:val="bullet"/>
+      <w:lvlText w:val="o"/>
+      <w:lvlJc w:val="left"/>
+      <w:pPr>
+        <w:ind w:left="6480" w:hanging="360"/>
+      </w:pPr>
+      <w:rPr>
+        <w:rFonts w:ascii="Courier New" w:hAnsi="Courier New" w:cs="Courier New" w:hint="default"/>
+      </w:rPr>
+    </w:lvl>
+    <w:lvl w:ilvl="8" w:tplc="40090005">
+      <w:start w:val="1"/>
+      <w:numFmt w:val="bullet"/>
+      <w:lvlText w:val=""/>
+      <w:lvlJc w:val="left"/>
+      <w:pPr>
+        <w:ind w:left="7200" w:hanging="360"/>
+      </w:pPr>
+      <w:rPr>
+        <w:rFonts w:ascii="Wingdings" w:hAnsi="Wingdings" w:hint="default"/>
+      </w:rPr>
+    </w:lvl>
+  </w:abstractNum>
+  <w:abstractNum w:abstractNumId="10" w15:restartNumberingAfterBreak="0">
     <w:nsid w:val="475E1E9D"/>
     <w:multiLevelType w:val="multilevel"/>
     <w:tmpl w:val="5050A510"/>
@@ -3623,7 +4693,7 @@
       </w:rPr>
     </w:lvl>
   </w:abstractNum>
-  <w:abstractNum w:abstractNumId="8" w15:restartNumberingAfterBreak="0">
+  <w:abstractNum w:abstractNumId="11" w15:restartNumberingAfterBreak="0">
     <w:nsid w:val="49044FB7"/>
     <w:multiLevelType w:val="multilevel"/>
     <w:tmpl w:val="B9BAB8AA"/>
@@ -3772,7 +4842,206 @@
       </w:rPr>
     </w:lvl>
   </w:abstractNum>
-  <w:abstractNum w:abstractNumId="9" w15:restartNumberingAfterBreak="0">
+  <w:abstractNum w:abstractNumId="12" w15:restartNumberingAfterBreak="0">
+    <w:nsid w:val="4ACA716B"/>
+    <w:multiLevelType w:val="hybridMultilevel"/>
+    <w:tmpl w:val="5D3A124A"/>
+    <w:lvl w:ilvl="0" w:tplc="4009000F">
+      <w:start w:val="1"/>
+      <w:numFmt w:val="decimal"/>
+      <w:lvlText w:val="%1."/>
+      <w:lvlJc w:val="left"/>
+      <w:pPr>
+        <w:ind w:left="720" w:hanging="360"/>
+      </w:pPr>
+    </w:lvl>
+    <w:lvl w:ilvl="1" w:tplc="40090019">
+      <w:start w:val="1"/>
+      <w:numFmt w:val="lowerLetter"/>
+      <w:lvlText w:val="%2."/>
+      <w:lvlJc w:val="left"/>
+      <w:pPr>
+        <w:ind w:left="1440" w:hanging="360"/>
+      </w:pPr>
+    </w:lvl>
+    <w:lvl w:ilvl="2" w:tplc="4009001B">
+      <w:start w:val="1"/>
+      <w:numFmt w:val="lowerRoman"/>
+      <w:lvlText w:val="%3."/>
+      <w:lvlJc w:val="right"/>
+      <w:pPr>
+        <w:ind w:left="2160" w:hanging="180"/>
+      </w:pPr>
+    </w:lvl>
+    <w:lvl w:ilvl="3" w:tplc="4009000F">
+      <w:start w:val="1"/>
+      <w:numFmt w:val="decimal"/>
+      <w:lvlText w:val="%4."/>
+      <w:lvlJc w:val="left"/>
+      <w:pPr>
+        <w:ind w:left="2880" w:hanging="360"/>
+      </w:pPr>
+    </w:lvl>
+    <w:lvl w:ilvl="4" w:tplc="40090019">
+      <w:start w:val="1"/>
+      <w:numFmt w:val="lowerLetter"/>
+      <w:lvlText w:val="%5."/>
+      <w:lvlJc w:val="left"/>
+      <w:pPr>
+        <w:ind w:left="3600" w:hanging="360"/>
+      </w:pPr>
+    </w:lvl>
+    <w:lvl w:ilvl="5" w:tplc="4009001B">
+      <w:start w:val="1"/>
+      <w:numFmt w:val="lowerRoman"/>
+      <w:lvlText w:val="%6."/>
+      <w:lvlJc w:val="right"/>
+      <w:pPr>
+        <w:ind w:left="4320" w:hanging="180"/>
+      </w:pPr>
+    </w:lvl>
+    <w:lvl w:ilvl="6" w:tplc="4009000F">
+      <w:start w:val="1"/>
+      <w:numFmt w:val="decimal"/>
+      <w:lvlText w:val="%7."/>
+      <w:lvlJc w:val="left"/>
+      <w:pPr>
+        <w:ind w:left="5040" w:hanging="360"/>
+      </w:pPr>
+    </w:lvl>
+    <w:lvl w:ilvl="7" w:tplc="40090019">
+      <w:start w:val="1"/>
+      <w:numFmt w:val="lowerLetter"/>
+      <w:lvlText w:val="%8."/>
+      <w:lvlJc w:val="left"/>
+      <w:pPr>
+        <w:ind w:left="5760" w:hanging="360"/>
+      </w:pPr>
+    </w:lvl>
+    <w:lvl w:ilvl="8" w:tplc="4009001B">
+      <w:start w:val="1"/>
+      <w:numFmt w:val="lowerRoman"/>
+      <w:lvlText w:val="%9."/>
+      <w:lvlJc w:val="right"/>
+      <w:pPr>
+        <w:ind w:left="6480" w:hanging="180"/>
+      </w:pPr>
+    </w:lvl>
+  </w:abstractNum>
+  <w:abstractNum w:abstractNumId="13" w15:restartNumberingAfterBreak="0">
+    <w:nsid w:val="4DB0195B"/>
+    <w:multiLevelType w:val="hybridMultilevel"/>
+    <w:tmpl w:val="DA76725E"/>
+    <w:lvl w:ilvl="0" w:tplc="40090001">
+      <w:start w:val="1"/>
+      <w:numFmt w:val="bullet"/>
+      <w:lvlText w:val=""/>
+      <w:lvlJc w:val="left"/>
+      <w:pPr>
+        <w:ind w:left="1440" w:hanging="360"/>
+      </w:pPr>
+      <w:rPr>
+        <w:rFonts w:ascii="Symbol" w:hAnsi="Symbol" w:hint="default"/>
+      </w:rPr>
+    </w:lvl>
+    <w:lvl w:ilvl="1" w:tplc="40090003">
+      <w:start w:val="1"/>
+      <w:numFmt w:val="bullet"/>
+      <w:lvlText w:val="o"/>
+      <w:lvlJc w:val="left"/>
+      <w:pPr>
+        <w:ind w:left="2160" w:hanging="360"/>
+      </w:pPr>
+      <w:rPr>
+        <w:rFonts w:ascii="Courier New" w:hAnsi="Courier New" w:cs="Courier New" w:hint="default"/>
+      </w:rPr>
+    </w:lvl>
+    <w:lvl w:ilvl="2" w:tplc="40090005">
+      <w:start w:val="1"/>
+      <w:numFmt w:val="bullet"/>
+      <w:lvlText w:val=""/>
+      <w:lvlJc w:val="left"/>
+      <w:pPr>
+        <w:ind w:left="2880" w:hanging="360"/>
+      </w:pPr>
+      <w:rPr>
+        <w:rFonts w:ascii="Wingdings" w:hAnsi="Wingdings" w:hint="default"/>
+      </w:rPr>
+    </w:lvl>
+    <w:lvl w:ilvl="3" w:tplc="40090001">
+      <w:start w:val="1"/>
+      <w:numFmt w:val="bullet"/>
+      <w:lvlText w:val=""/>
+      <w:lvlJc w:val="left"/>
+      <w:pPr>
+        <w:ind w:left="3600" w:hanging="360"/>
+      </w:pPr>
+      <w:rPr>
+        <w:rFonts w:ascii="Symbol" w:hAnsi="Symbol" w:hint="default"/>
+      </w:rPr>
+    </w:lvl>
+    <w:lvl w:ilvl="4" w:tplc="40090003">
+      <w:start w:val="1"/>
+      <w:numFmt w:val="bullet"/>
+      <w:lvlText w:val="o"/>
+      <w:lvlJc w:val="left"/>
+      <w:pPr>
+        <w:ind w:left="4320" w:hanging="360"/>
+      </w:pPr>
+      <w:rPr>
+        <w:rFonts w:ascii="Courier New" w:hAnsi="Courier New" w:cs="Courier New" w:hint="default"/>
+      </w:rPr>
+    </w:lvl>
+    <w:lvl w:ilvl="5" w:tplc="40090005">
+      <w:start w:val="1"/>
+      <w:numFmt w:val="bullet"/>
+      <w:lvlText w:val=""/>
+      <w:lvlJc w:val="left"/>
+      <w:pPr>
+        <w:ind w:left="5040" w:hanging="360"/>
+      </w:pPr>
+      <w:rPr>
+        <w:rFonts w:ascii="Wingdings" w:hAnsi="Wingdings" w:hint="default"/>
+      </w:rPr>
+    </w:lvl>
+    <w:lvl w:ilvl="6" w:tplc="40090001">
+      <w:start w:val="1"/>
+      <w:numFmt w:val="bullet"/>
+      <w:lvlText w:val=""/>
+      <w:lvlJc w:val="left"/>
+      <w:pPr>
+        <w:ind w:left="5760" w:hanging="360"/>
+      </w:pPr>
+      <w:rPr>
+        <w:rFonts w:ascii="Symbol" w:hAnsi="Symbol" w:hint="default"/>
+      </w:rPr>
+    </w:lvl>
+    <w:lvl w:ilvl="7" w:tplc="40090003">
+      <w:start w:val="1"/>
+      <w:numFmt w:val="bullet"/>
+      <w:lvlText w:val="o"/>
+      <w:lvlJc w:val="left"/>
+      <w:pPr>
+        <w:ind w:left="6480" w:hanging="360"/>
+      </w:pPr>
+      <w:rPr>
+        <w:rFonts w:ascii="Courier New" w:hAnsi="Courier New" w:cs="Courier New" w:hint="default"/>
+      </w:rPr>
+    </w:lvl>
+    <w:lvl w:ilvl="8" w:tplc="40090005">
+      <w:start w:val="1"/>
+      <w:numFmt w:val="bullet"/>
+      <w:lvlText w:val=""/>
+      <w:lvlJc w:val="left"/>
+      <w:pPr>
+        <w:ind w:left="7200" w:hanging="360"/>
+      </w:pPr>
+      <w:rPr>
+        <w:rFonts w:ascii="Wingdings" w:hAnsi="Wingdings" w:hint="default"/>
+      </w:rPr>
+    </w:lvl>
+  </w:abstractNum>
+  <w:abstractNum w:abstractNumId="14" w15:restartNumberingAfterBreak="0">
     <w:nsid w:val="57D664D4"/>
     <w:multiLevelType w:val="multilevel"/>
     <w:tmpl w:val="CE726D50"/>
@@ -3921,7 +5190,120 @@
       </w:rPr>
     </w:lvl>
   </w:abstractNum>
-  <w:abstractNum w:abstractNumId="10" w15:restartNumberingAfterBreak="0">
+  <w:abstractNum w:abstractNumId="15" w15:restartNumberingAfterBreak="0">
+    <w:nsid w:val="62C15C5A"/>
+    <w:multiLevelType w:val="hybridMultilevel"/>
+    <w:tmpl w:val="3FE8F55E"/>
+    <w:lvl w:ilvl="0" w:tplc="40090001">
+      <w:start w:val="1"/>
+      <w:numFmt w:val="bullet"/>
+      <w:lvlText w:val=""/>
+      <w:lvlJc w:val="left"/>
+      <w:pPr>
+        <w:ind w:left="1440" w:hanging="360"/>
+      </w:pPr>
+      <w:rPr>
+        <w:rFonts w:ascii="Symbol" w:hAnsi="Symbol" w:hint="default"/>
+      </w:rPr>
+    </w:lvl>
+    <w:lvl w:ilvl="1" w:tplc="40090003">
+      <w:start w:val="1"/>
+      <w:numFmt w:val="bullet"/>
+      <w:lvlText w:val="o"/>
+      <w:lvlJc w:val="left"/>
+      <w:pPr>
+        <w:ind w:left="2160" w:hanging="360"/>
+      </w:pPr>
+      <w:rPr>
+        <w:rFonts w:ascii="Courier New" w:hAnsi="Courier New" w:cs="Courier New" w:hint="default"/>
+      </w:rPr>
+    </w:lvl>
+    <w:lvl w:ilvl="2" w:tplc="40090005">
+      <w:start w:val="1"/>
+      <w:numFmt w:val="bullet"/>
+      <w:lvlText w:val=""/>
+      <w:lvlJc w:val="left"/>
+      <w:pPr>
+        <w:ind w:left="2880" w:hanging="360"/>
+      </w:pPr>
+      <w:rPr>
+        <w:rFonts w:ascii="Wingdings" w:hAnsi="Wingdings" w:hint="default"/>
+      </w:rPr>
+    </w:lvl>
+    <w:lvl w:ilvl="3" w:tplc="40090001">
+      <w:start w:val="1"/>
+      <w:numFmt w:val="bullet"/>
+      <w:lvlText w:val=""/>
+      <w:lvlJc w:val="left"/>
+      <w:pPr>
+        <w:ind w:left="3600" w:hanging="360"/>
+      </w:pPr>
+      <w:rPr>
+        <w:rFonts w:ascii="Symbol" w:hAnsi="Symbol" w:hint="default"/>
+      </w:rPr>
+    </w:lvl>
+    <w:lvl w:ilvl="4" w:tplc="40090003">
+      <w:start w:val="1"/>
+      <w:numFmt w:val="bullet"/>
+      <w:lvlText w:val="o"/>
+      <w:lvlJc w:val="left"/>
+      <w:pPr>
+        <w:ind w:left="4320" w:hanging="360"/>
+      </w:pPr>
+      <w:rPr>
+        <w:rFonts w:ascii="Courier New" w:hAnsi="Courier New" w:cs="Courier New" w:hint="default"/>
+      </w:rPr>
+    </w:lvl>
+    <w:lvl w:ilvl="5" w:tplc="40090005">
+      <w:start w:val="1"/>
+      <w:numFmt w:val="bullet"/>
+      <w:lvlText w:val=""/>
+      <w:lvlJc w:val="left"/>
+      <w:pPr>
+        <w:ind w:left="5040" w:hanging="360"/>
+      </w:pPr>
+      <w:rPr>
+        <w:rFonts w:ascii="Wingdings" w:hAnsi="Wingdings" w:hint="default"/>
+      </w:rPr>
+    </w:lvl>
+    <w:lvl w:ilvl="6" w:tplc="40090001">
+      <w:start w:val="1"/>
+      <w:numFmt w:val="bullet"/>
+      <w:lvlText w:val=""/>
+      <w:lvlJc w:val="left"/>
+      <w:pPr>
+        <w:ind w:left="5760" w:hanging="360"/>
+      </w:pPr>
+      <w:rPr>
+        <w:rFonts w:ascii="Symbol" w:hAnsi="Symbol" w:hint="default"/>
+      </w:rPr>
+    </w:lvl>
+    <w:lvl w:ilvl="7" w:tplc="40090003">
+      <w:start w:val="1"/>
+      <w:numFmt w:val="bullet"/>
+      <w:lvlText w:val="o"/>
+      <w:lvlJc w:val="left"/>
+      <w:pPr>
+        <w:ind w:left="6480" w:hanging="360"/>
+      </w:pPr>
+      <w:rPr>
+        <w:rFonts w:ascii="Courier New" w:hAnsi="Courier New" w:cs="Courier New" w:hint="default"/>
+      </w:rPr>
+    </w:lvl>
+    <w:lvl w:ilvl="8" w:tplc="40090005">
+      <w:start w:val="1"/>
+      <w:numFmt w:val="bullet"/>
+      <w:lvlText w:val=""/>
+      <w:lvlJc w:val="left"/>
+      <w:pPr>
+        <w:ind w:left="7200" w:hanging="360"/>
+      </w:pPr>
+      <w:rPr>
+        <w:rFonts w:ascii="Wingdings" w:hAnsi="Wingdings" w:hint="default"/>
+      </w:rPr>
+    </w:lvl>
+  </w:abstractNum>
+  <w:abstractNum w:abstractNumId="16" w15:restartNumberingAfterBreak="0">
     <w:nsid w:val="65220912"/>
     <w:multiLevelType w:val="multilevel"/>
     <w:tmpl w:val="389412D0"/>
@@ -4070,7 +5452,7 @@
       </w:rPr>
     </w:lvl>
   </w:abstractNum>
-  <w:abstractNum w:abstractNumId="11" w15:restartNumberingAfterBreak="0">
+  <w:abstractNum w:abstractNumId="17" w15:restartNumberingAfterBreak="0">
     <w:nsid w:val="75FA5BD8"/>
     <w:multiLevelType w:val="multilevel"/>
     <w:tmpl w:val="8B86231E"/>
@@ -4219,7 +5601,7 @@
       </w:rPr>
     </w:lvl>
   </w:abstractNum>
-  <w:abstractNum w:abstractNumId="12" w15:restartNumberingAfterBreak="0">
+  <w:abstractNum w:abstractNumId="18" w15:restartNumberingAfterBreak="0">
     <w:nsid w:val="7C192241"/>
     <w:multiLevelType w:val="multilevel"/>
     <w:tmpl w:val="8F6C9B40"/>
@@ -4368,7 +5750,7 @@
       </w:rPr>
     </w:lvl>
   </w:abstractNum>
-  <w:abstractNum w:abstractNumId="13" w15:restartNumberingAfterBreak="0">
+  <w:abstractNum w:abstractNumId="19" w15:restartNumberingAfterBreak="0">
     <w:nsid w:val="7D190CA7"/>
     <w:multiLevelType w:val="multilevel"/>
     <w:tmpl w:val="18A49E4C"/>
@@ -4521,43 +5903,133 @@
     <w:abstractNumId w:val="2"/>
   </w:num>
   <w:num w:numId="2">
-    <w:abstractNumId w:val="4"/>
+    <w:abstractNumId w:val="6"/>
   </w:num>
   <w:num w:numId="3">
-    <w:abstractNumId w:val="7"/>
+    <w:abstractNumId w:val="10"/>
   </w:num>
   <w:num w:numId="4">
-    <w:abstractNumId w:val="11"/>
+    <w:abstractNumId w:val="17"/>
   </w:num>
   <w:num w:numId="5">
-    <w:abstractNumId w:val="12"/>
+    <w:abstractNumId w:val="18"/>
   </w:num>
   <w:num w:numId="6">
-    <w:abstractNumId w:val="6"/>
+    <w:abstractNumId w:val="8"/>
   </w:num>
   <w:num w:numId="7">
-    <w:abstractNumId w:val="13"/>
+    <w:abstractNumId w:val="19"/>
   </w:num>
   <w:num w:numId="8">
     <w:abstractNumId w:val="0"/>
   </w:num>
   <w:num w:numId="9">
-    <w:abstractNumId w:val="8"/>
+    <w:abstractNumId w:val="11"/>
   </w:num>
   <w:num w:numId="10">
-    <w:abstractNumId w:val="10"/>
+    <w:abstractNumId w:val="16"/>
   </w:num>
   <w:num w:numId="11">
     <w:abstractNumId w:val="1"/>
   </w:num>
   <w:num w:numId="12">
-    <w:abstractNumId w:val="5"/>
+    <w:abstractNumId w:val="7"/>
   </w:num>
   <w:num w:numId="13">
-    <w:abstractNumId w:val="3"/>
+    <w:abstractNumId w:val="4"/>
   </w:num>
   <w:num w:numId="14">
+    <w:abstractNumId w:val="14"/>
+  </w:num>
+  <w:num w:numId="15">
+    <w:abstractNumId w:val="12"/>
+    <w:lvlOverride w:ilvl="0">
+      <w:startOverride w:val="1"/>
+    </w:lvlOverride>
+    <w:lvlOverride w:ilvl="1">
+      <w:startOverride w:val="1"/>
+    </w:lvlOverride>
+    <w:lvlOverride w:ilvl="2">
+      <w:startOverride w:val="1"/>
+    </w:lvlOverride>
+    <w:lvlOverride w:ilvl="3">
+      <w:startOverride w:val="1"/>
+    </w:lvlOverride>
+    <w:lvlOverride w:ilvl="4">
+      <w:startOverride w:val="1"/>
+    </w:lvlOverride>
+    <w:lvlOverride w:ilvl="5">
+      <w:startOverride w:val="1"/>
+    </w:lvlOverride>
+    <w:lvlOverride w:ilvl="6">
+      <w:startOverride w:val="1"/>
+    </w:lvlOverride>
+    <w:lvlOverride w:ilvl="7">
+      <w:startOverride w:val="1"/>
+    </w:lvlOverride>
+    <w:lvlOverride w:ilvl="8">
+      <w:startOverride w:val="1"/>
+    </w:lvlOverride>
+  </w:num>
+  <w:num w:numId="16">
+    <w:abstractNumId w:val="13"/>
+    <w:lvlOverride w:ilvl="0"/>
+    <w:lvlOverride w:ilvl="1"/>
+    <w:lvlOverride w:ilvl="2"/>
+    <w:lvlOverride w:ilvl="3"/>
+    <w:lvlOverride w:ilvl="4"/>
+    <w:lvlOverride w:ilvl="5"/>
+    <w:lvlOverride w:ilvl="6"/>
+    <w:lvlOverride w:ilvl="7"/>
+    <w:lvlOverride w:ilvl="8"/>
+  </w:num>
+  <w:num w:numId="17">
+    <w:abstractNumId w:val="15"/>
+    <w:lvlOverride w:ilvl="0"/>
+    <w:lvlOverride w:ilvl="1"/>
+    <w:lvlOverride w:ilvl="2"/>
+    <w:lvlOverride w:ilvl="3"/>
+    <w:lvlOverride w:ilvl="4"/>
+    <w:lvlOverride w:ilvl="5"/>
+    <w:lvlOverride w:ilvl="6"/>
+    <w:lvlOverride w:ilvl="7"/>
+    <w:lvlOverride w:ilvl="8"/>
+  </w:num>
+  <w:num w:numId="18">
+    <w:abstractNumId w:val="5"/>
+    <w:lvlOverride w:ilvl="0"/>
+    <w:lvlOverride w:ilvl="1"/>
+    <w:lvlOverride w:ilvl="2"/>
+    <w:lvlOverride w:ilvl="3"/>
+    <w:lvlOverride w:ilvl="4"/>
+    <w:lvlOverride w:ilvl="5"/>
+    <w:lvlOverride w:ilvl="6"/>
+    <w:lvlOverride w:ilvl="7"/>
+    <w:lvlOverride w:ilvl="8"/>
+  </w:num>
+  <w:num w:numId="19">
+    <w:abstractNumId w:val="3"/>
+    <w:lvlOverride w:ilvl="0"/>
+    <w:lvlOverride w:ilvl="1"/>
+    <w:lvlOverride w:ilvl="2"/>
+    <w:lvlOverride w:ilvl="3"/>
+    <w:lvlOverride w:ilvl="4"/>
+    <w:lvlOverride w:ilvl="5"/>
+    <w:lvlOverride w:ilvl="6"/>
+    <w:lvlOverride w:ilvl="7"/>
+    <w:lvlOverride w:ilvl="8"/>
+  </w:num>
+  <w:num w:numId="20">
     <w:abstractNumId w:val="9"/>
+    <w:lvlOverride w:ilvl="0"/>
+    <w:lvlOverride w:ilvl="1"/>
+    <w:lvlOverride w:ilvl="2"/>
+    <w:lvlOverride w:ilvl="3"/>
+    <w:lvlOverride w:ilvl="4"/>
+    <w:lvlOverride w:ilvl="5"/>
+    <w:lvlOverride w:ilvl="6"/>
+    <w:lvlOverride w:ilvl="7"/>
+    <w:lvlOverride w:ilvl="8"/>
   </w:num>
 </w:numbering>
 </file>
@@ -5102,6 +6574,18 @@
       <w:iCs/>
     </w:rPr>
   </w:style>
+  <w:style w:type="paragraph" w:styleId="ListParagraph">
+    <w:name w:val="List Paragraph"/>
+    <w:basedOn w:val="Normal"/>
+    <w:uiPriority w:val="34"/>
+    <w:qFormat/>
+    <w:rsid w:val="005F1DE2"/>
+    <w:pPr>
+      <w:spacing w:line="256" w:lineRule="auto"/>
+      <w:ind w:left="720"/>
+      <w:contextualSpacing/>
+    </w:pPr>
+  </w:style>
 </w:styles>
 </file>
 

</xml_diff>